<commit_message>
Probando en otra Rama
</commit_message>
<xml_diff>
--- a/Desarrollo/SPACIA/1. Gestion/SPC_PP.docx
+++ b/Desarrollo/SPACIA/1. Gestion/SPC_PP.docx
@@ -40,8 +40,6 @@
                 <w:szCs w:val="24"/>
               </w:rPr>
             </w:pPr>
-            <w:bookmarkStart w:id="0" w:name="_GoBack"/>
-            <w:bookmarkEnd w:id="0"/>
           </w:p>
           <w:p>
             <w:pPr>
@@ -728,32 +726,8 @@
                 <w:szCs w:val="24"/>
               </w:rPr>
             </w:pPr>
-            <w:r>
-              <w:rPr>
-                <w:rFonts w:ascii="Questrial" w:eastAsia="Questrial" w:hAnsi="Questrial" w:cs="Questrial"/>
-                <w:sz w:val="24"/>
-                <w:szCs w:val="24"/>
-              </w:rPr>
-              <w:t xml:space="preserve">Kenny </w:t>
-            </w:r>
-            <w:proofErr w:type="spellStart"/>
-            <w:r>
-              <w:rPr>
-                <w:rFonts w:ascii="Questrial" w:eastAsia="Questrial" w:hAnsi="Questrial" w:cs="Questrial"/>
-                <w:sz w:val="24"/>
-                <w:szCs w:val="24"/>
-              </w:rPr>
-              <w:t>Horna</w:t>
-            </w:r>
-            <w:proofErr w:type="spellEnd"/>
-            <w:r>
-              <w:rPr>
-                <w:rFonts w:ascii="Questrial" w:eastAsia="Questrial" w:hAnsi="Questrial" w:cs="Questrial"/>
-                <w:sz w:val="24"/>
-                <w:szCs w:val="24"/>
-              </w:rPr>
-              <w:t xml:space="preserve"> Cárdenas</w:t>
-            </w:r>
+            <w:bookmarkStart w:id="0" w:name="_GoBack"/>
+            <w:bookmarkEnd w:id="0"/>
           </w:p>
         </w:tc>
       </w:tr>
@@ -11935,7 +11909,7 @@
 </file>
 
 <file path=customXml/itemProps1.xml><?xml version="1.0" encoding="utf-8"?>
-<ds:datastoreItem xmlns:ds="http://schemas.openxmlformats.org/officeDocument/2006/customXml" ds:itemID="{1A74FD55-4C1A-4F38-83BE-F801BA0ADFE8}">
+<ds:datastoreItem xmlns:ds="http://schemas.openxmlformats.org/officeDocument/2006/customXml" ds:itemID="{0F9D81A9-0A6A-4B77-94C6-43EDC5ADDC87}">
   <ds:schemaRefs>
     <ds:schemaRef ds:uri="http://schemas.openxmlformats.org/officeDocument/2006/bibliography"/>
   </ds:schemaRefs>

</xml_diff>